<commit_message>
Added to User Stories
</commit_message>
<xml_diff>
--- a/ShopCore.docx
+++ b/ShopCore.docx
@@ -90,6 +90,18 @@
     </w:p>
     <w:p>
       <w:pPr>
+        <w:pStyle w:val="ListParagraph"/>
+        <w:numPr>
+          <w:ilvl w:val="0"/>
+          <w:numId w:val="1"/>
+        </w:numPr>
+      </w:pPr>
+      <w:r>
+        <w:t>Customer can create customer service tickets which can include image uploads.</w:t>
+      </w:r>
+    </w:p>
+    <w:p>
+      <w:pPr>
         <w:jc w:val="center"/>
       </w:pPr>
       <w:r>
@@ -210,6 +222,42 @@
       </w:pPr>
       <w:r>
         <w:t>Seller can run report showing stock levels of items.</w:t>
+      </w:r>
+    </w:p>
+    <w:p>
+      <w:pPr>
+        <w:pStyle w:val="ListParagraph"/>
+        <w:numPr>
+          <w:ilvl w:val="0"/>
+          <w:numId w:val="4"/>
+        </w:numPr>
+      </w:pPr>
+      <w:r>
+        <w:t>Seller can respond to customer service tickets</w:t>
+      </w:r>
+    </w:p>
+    <w:p>
+      <w:pPr>
+        <w:pStyle w:val="ListParagraph"/>
+        <w:numPr>
+          <w:ilvl w:val="0"/>
+          <w:numId w:val="4"/>
+        </w:numPr>
+      </w:pPr>
+      <w:r>
+        <w:t>Seller can reassign customer service tickets to other logins</w:t>
+      </w:r>
+    </w:p>
+    <w:p>
+      <w:pPr>
+        <w:pStyle w:val="ListParagraph"/>
+        <w:numPr>
+          <w:ilvl w:val="0"/>
+          <w:numId w:val="4"/>
+        </w:numPr>
+      </w:pPr>
+      <w:r>
+        <w:t>Seller can promote tickets to Admin Logins.</w:t>
       </w:r>
       <w:bookmarkStart w:id="0" w:name="_GoBack"/>
       <w:bookmarkEnd w:id="0"/>

</xml_diff>